<commit_message>
Code statistics and media updates
</commit_message>
<xml_diff>
--- a/ESTRUCTURA DEL PROYECTO/4) Verification/SoftwareVerificationPlan.docx
+++ b/ESTRUCTURA DEL PROYECTO/4) Verification/SoftwareVerificationPlan.docx
@@ -4,7 +4,7 @@
   <w:body>
     <w:p>
       <w:pPr>
-        <w:pStyle w:val="Title"/>
+        <w:pStyle w:val="Ttulo"/>
       </w:pPr>
       <w:r>
         <w:t>Software Verification Plan</w:t>
@@ -19,7 +19,7 @@
       <w:hyperlink r:id="rId7" w:history="1">
         <w:r>
           <w:rPr>
-            <w:rStyle w:val="Hyperlink"/>
+            <w:rStyle w:val="Hipervnculo"/>
           </w:rPr>
           <w:t>requirements</w:t>
         </w:r>
@@ -31,7 +31,7 @@
     <w:p/>
     <w:p>
       <w:pPr>
-        <w:pStyle w:val="Title"/>
+        <w:pStyle w:val="Ttulo"/>
       </w:pPr>
       <w:bookmarkStart w:id="0" w:name="_Toc21768842"/>
       <w:r>
@@ -469,15 +469,12 @@
           </w:tcPr>
           <w:p>
             <w:r>
-              <w:t xml:space="preserve">Verify that </w:t>
-            </w:r>
-            <w:proofErr w:type="spellStart"/>
-            <w:r>
-              <w:t>Resnesas</w:t>
-            </w:r>
-            <w:proofErr w:type="spellEnd"/>
-            <w:r>
-              <w:t xml:space="preserve"> Sinergy is SK-S7G2</w:t>
+              <w:t>Verify that Re</w:t>
+            </w:r>
+            <w:bookmarkStart w:id="1" w:name="_GoBack"/>
+            <w:bookmarkEnd w:id="1"/>
+            <w:r>
+              <w:t>nesas Sinergy is SK-S7G2</w:t>
             </w:r>
           </w:p>
         </w:tc>
@@ -730,14 +727,14 @@
             <w:hyperlink w:anchor="_Human_Machine_Interface" w:history="1">
               <w:r>
                 <w:rPr>
-                  <w:rStyle w:val="Hyperlink"/>
+                  <w:rStyle w:val="Hipervnculo"/>
                 </w:rPr>
                 <w:t xml:space="preserve">SRS- </w:t>
               </w:r>
               <w:proofErr w:type="spellStart"/>
               <w:r>
                 <w:rPr>
-                  <w:rStyle w:val="Hyperlink"/>
+                  <w:rStyle w:val="Hipervnculo"/>
                 </w:rPr>
                 <w:t>HMI_Display</w:t>
               </w:r>
@@ -867,7 +864,7 @@
             <w:hyperlink w:anchor="_Verification__Transfer_function" w:history="1">
               <w:r>
                 <w:rPr>
-                  <w:rStyle w:val="Hyperlink"/>
+                  <w:rStyle w:val="Hipervnculo"/>
                   <w:sz w:val="18"/>
                   <w:szCs w:val="18"/>
                 </w:rPr>
@@ -927,7 +924,7 @@
             <w:hyperlink w:anchor="_SW_Configuration" w:history="1">
               <w:r>
                 <w:rPr>
-                  <w:rStyle w:val="Hyperlink"/>
+                  <w:rStyle w:val="Hipervnculo"/>
                 </w:rPr>
                 <w:t>SRS-Controller</w:t>
               </w:r>
@@ -973,7 +970,7 @@
             <w:hyperlink w:anchor="_Functionalities_and_Performance" w:history="1">
               <w:r>
                 <w:rPr>
-                  <w:rStyle w:val="Hyperlink"/>
+                  <w:rStyle w:val="Hipervnculo"/>
                 </w:rPr>
                 <w:t>SRS-PWM</w:t>
               </w:r>
@@ -994,8 +991,6 @@
             </w:r>
           </w:p>
         </w:tc>
-        <w:bookmarkStart w:id="1" w:name="_GoBack"/>
-        <w:bookmarkEnd w:id="1"/>
       </w:tr>
       <w:tr>
         <w:tc>
@@ -1021,7 +1016,7 @@
             <w:hyperlink w:anchor="_Functionalities_and_Performance" w:history="1">
               <w:r>
                 <w:rPr>
-                  <w:rStyle w:val="Hyperlink"/>
+                  <w:rStyle w:val="Hipervnculo"/>
                 </w:rPr>
                 <w:t>SRS-PWM</w:t>
               </w:r>
@@ -1406,14 +1401,14 @@
           <w:hyperlink r:id="rId1" w:history="1">
             <w:r>
               <w:rPr>
-                <w:rStyle w:val="Hyperlink"/>
+                <w:rStyle w:val="Hipervnculo"/>
               </w:rPr>
               <w:t>Integrative Project</w:t>
             </w:r>
           </w:hyperlink>
           <w:r>
             <w:rPr>
-              <w:rStyle w:val="Hyperlink"/>
+              <w:rStyle w:val="Hipervnculo"/>
             </w:rPr>
             <w:t xml:space="preserve"> </w:t>
           </w:r>
@@ -1601,7 +1596,7 @@
   </w:tbl>
   <w:p>
     <w:pPr>
-      <w:pStyle w:val="Header"/>
+      <w:pStyle w:val="Encabezado"/>
     </w:pPr>
   </w:p>
 </w:hdr>
@@ -1616,7 +1611,7 @@
     <w:lvl w:ilvl="0">
       <w:start w:val="1"/>
       <w:numFmt w:val="decimal"/>
-      <w:pStyle w:val="Heading1"/>
+      <w:pStyle w:val="Ttulo1"/>
       <w:lvlText w:val="%1"/>
       <w:lvlJc w:val="left"/>
       <w:pPr>
@@ -1632,7 +1627,7 @@
     <w:lvl w:ilvl="1">
       <w:start w:val="1"/>
       <w:numFmt w:val="decimal"/>
-      <w:pStyle w:val="Heading2"/>
+      <w:pStyle w:val="Ttulo2"/>
       <w:lvlText w:val="%1.%2"/>
       <w:lvlJc w:val="left"/>
       <w:pPr>
@@ -1645,7 +1640,7 @@
     <w:lvl w:ilvl="2">
       <w:start w:val="1"/>
       <w:numFmt w:val="decimal"/>
-      <w:pStyle w:val="Heading3"/>
+      <w:pStyle w:val="Ttulo3"/>
       <w:lvlText w:val="%1.%2.%3"/>
       <w:lvlJc w:val="left"/>
       <w:pPr>
@@ -1658,7 +1653,7 @@
     <w:lvl w:ilvl="3">
       <w:start w:val="1"/>
       <w:numFmt w:val="decimal"/>
-      <w:pStyle w:val="Heading4"/>
+      <w:pStyle w:val="Ttulo4"/>
       <w:lvlText w:val="%1.%2.%3.%4"/>
       <w:lvlJc w:val="left"/>
       <w:pPr>
@@ -1671,7 +1666,7 @@
     <w:lvl w:ilvl="4">
       <w:start w:val="1"/>
       <w:numFmt w:val="decimal"/>
-      <w:pStyle w:val="Heading5"/>
+      <w:pStyle w:val="Ttulo5"/>
       <w:lvlText w:val="%1.%2.%3.%4.%5"/>
       <w:lvlJc w:val="left"/>
       <w:pPr>
@@ -1684,7 +1679,7 @@
     <w:lvl w:ilvl="5">
       <w:start w:val="1"/>
       <w:numFmt w:val="decimal"/>
-      <w:pStyle w:val="Heading6"/>
+      <w:pStyle w:val="Ttulo6"/>
       <w:lvlText w:val="%1.%2.%3.%4.%5.%6"/>
       <w:lvlJc w:val="left"/>
       <w:pPr>
@@ -1697,7 +1692,7 @@
     <w:lvl w:ilvl="6">
       <w:start w:val="1"/>
       <w:numFmt w:val="decimal"/>
-      <w:pStyle w:val="Heading7"/>
+      <w:pStyle w:val="Ttulo7"/>
       <w:lvlText w:val="%1.%2.%3.%4.%5.%6.%7"/>
       <w:lvlJc w:val="left"/>
       <w:pPr>
@@ -1710,7 +1705,7 @@
     <w:lvl w:ilvl="7">
       <w:start w:val="1"/>
       <w:numFmt w:val="decimal"/>
-      <w:pStyle w:val="Heading8"/>
+      <w:pStyle w:val="Ttulo8"/>
       <w:lvlText w:val="%1.%2.%3.%4.%5.%6.%7.%8"/>
       <w:lvlJc w:val="left"/>
       <w:pPr>
@@ -1723,7 +1718,7 @@
     <w:lvl w:ilvl="8">
       <w:start w:val="1"/>
       <w:numFmt w:val="decimal"/>
-      <w:pStyle w:val="Heading9"/>
+      <w:pStyle w:val="Ttulo9"/>
       <w:lvlText w:val="%1.%2.%3.%4.%5.%6.%7.%8.%9"/>
       <w:lvlJc w:val="left"/>
       <w:pPr>
@@ -2721,7 +2716,7 @@
       </w:pPr>
     </w:pPrDefault>
   </w:docDefaults>
-  <w:latentStyles w:defLockedState="0" w:defUIPriority="99" w:defSemiHidden="0" w:defUnhideWhenUsed="0" w:defQFormat="0" w:count="377">
+  <w:latentStyles w:defLockedState="0" w:defUIPriority="99" w:defSemiHidden="0" w:defUnhideWhenUsed="0" w:defQFormat="0" w:count="376">
     <w:lsdException w:name="Normal" w:uiPriority="0" w:qFormat="1"/>
     <w:lsdException w:name="heading 1" w:uiPriority="0" w:qFormat="1"/>
     <w:lsdException w:name="heading 2" w:semiHidden="1" w:uiPriority="0" w:unhideWhenUsed="1" w:qFormat="1"/>
@@ -3098,7 +3093,6 @@
     <w:lsdException w:name="Hashtag" w:semiHidden="1" w:unhideWhenUsed="1"/>
     <w:lsdException w:name="Unresolved Mention" w:semiHidden="1" w:unhideWhenUsed="1"/>
     <w:lsdException w:name="Smart Link" w:semiHidden="1" w:unhideWhenUsed="1"/>
-    <w:lsdException w:name="Smart Link Error" w:semiHidden="1" w:unhideWhenUsed="1"/>
   </w:latentStyles>
   <w:style w:type="paragraph" w:default="1" w:styleId="Normal">
     <w:name w:val="Normal"/>
@@ -3107,11 +3101,11 @@
       <w:lang w:val="en-US"/>
     </w:rPr>
   </w:style>
-  <w:style w:type="paragraph" w:styleId="Heading1">
+  <w:style w:type="paragraph" w:styleId="Ttulo1">
     <w:name w:val="heading 1"/>
     <w:basedOn w:val="Normal"/>
     <w:next w:val="Normal"/>
-    <w:link w:val="Heading1Char"/>
+    <w:link w:val="Ttulo1Car"/>
     <w:qFormat/>
     <w:rsid w:val="004A299B"/>
     <w:pPr>
@@ -3135,11 +3129,11 @@
       <w:lang w:eastAsia="fr-FR"/>
     </w:rPr>
   </w:style>
-  <w:style w:type="paragraph" w:styleId="Heading2">
+  <w:style w:type="paragraph" w:styleId="Ttulo2">
     <w:name w:val="heading 2"/>
     <w:basedOn w:val="Normal"/>
     <w:next w:val="Normal"/>
-    <w:link w:val="Heading2Char"/>
+    <w:link w:val="Ttulo2Car"/>
     <w:qFormat/>
     <w:rsid w:val="004A299B"/>
     <w:pPr>
@@ -3162,11 +3156,11 @@
       <w:lang w:eastAsia="fr-FR"/>
     </w:rPr>
   </w:style>
-  <w:style w:type="paragraph" w:styleId="Heading3">
+  <w:style w:type="paragraph" w:styleId="Ttulo3">
     <w:name w:val="heading 3"/>
     <w:basedOn w:val="Normal"/>
     <w:next w:val="Normal"/>
-    <w:link w:val="Heading3Char"/>
+    <w:link w:val="Ttulo3Car"/>
     <w:qFormat/>
     <w:rsid w:val="004A299B"/>
     <w:pPr>
@@ -3187,11 +3181,11 @@
       <w:lang w:eastAsia="fr-FR"/>
     </w:rPr>
   </w:style>
-  <w:style w:type="paragraph" w:styleId="Heading4">
+  <w:style w:type="paragraph" w:styleId="Ttulo4">
     <w:name w:val="heading 4"/>
     <w:basedOn w:val="Normal"/>
     <w:next w:val="Normal"/>
-    <w:link w:val="Heading4Char"/>
+    <w:link w:val="Ttulo4Car"/>
     <w:qFormat/>
     <w:rsid w:val="004A299B"/>
     <w:pPr>
@@ -3212,11 +3206,11 @@
       <w:lang w:eastAsia="fr-FR"/>
     </w:rPr>
   </w:style>
-  <w:style w:type="paragraph" w:styleId="Heading5">
+  <w:style w:type="paragraph" w:styleId="Ttulo5">
     <w:name w:val="heading 5"/>
     <w:basedOn w:val="Normal"/>
     <w:next w:val="Normal"/>
-    <w:link w:val="Heading5Char"/>
+    <w:link w:val="Ttulo5Car"/>
     <w:qFormat/>
     <w:rsid w:val="004A299B"/>
     <w:pPr>
@@ -3238,11 +3232,11 @@
       <w:lang w:eastAsia="fr-FR"/>
     </w:rPr>
   </w:style>
-  <w:style w:type="paragraph" w:styleId="Heading6">
+  <w:style w:type="paragraph" w:styleId="Ttulo6">
     <w:name w:val="heading 6"/>
     <w:basedOn w:val="Normal"/>
     <w:next w:val="Normal"/>
-    <w:link w:val="Heading6Char"/>
+    <w:link w:val="Ttulo6Car"/>
     <w:qFormat/>
     <w:rsid w:val="004A299B"/>
     <w:pPr>
@@ -3261,11 +3255,11 @@
       <w:lang w:eastAsia="fr-FR"/>
     </w:rPr>
   </w:style>
-  <w:style w:type="paragraph" w:styleId="Heading7">
+  <w:style w:type="paragraph" w:styleId="Ttulo7">
     <w:name w:val="heading 7"/>
     <w:basedOn w:val="Normal"/>
     <w:next w:val="Normal"/>
-    <w:link w:val="Heading7Char"/>
+    <w:link w:val="Ttulo7Car"/>
     <w:qFormat/>
     <w:rsid w:val="004A299B"/>
     <w:pPr>
@@ -3284,11 +3278,11 @@
       <w:lang w:eastAsia="fr-FR"/>
     </w:rPr>
   </w:style>
-  <w:style w:type="paragraph" w:styleId="Heading8">
+  <w:style w:type="paragraph" w:styleId="Ttulo8">
     <w:name w:val="heading 8"/>
     <w:basedOn w:val="Normal"/>
     <w:next w:val="Normal"/>
-    <w:link w:val="Heading8Char"/>
+    <w:link w:val="Ttulo8Car"/>
     <w:qFormat/>
     <w:rsid w:val="004A299B"/>
     <w:pPr>
@@ -3309,11 +3303,11 @@
       <w:lang w:eastAsia="fr-FR"/>
     </w:rPr>
   </w:style>
-  <w:style w:type="paragraph" w:styleId="Heading9">
+  <w:style w:type="paragraph" w:styleId="Ttulo9">
     <w:name w:val="heading 9"/>
     <w:basedOn w:val="Normal"/>
     <w:next w:val="Normal"/>
-    <w:link w:val="Heading9Char"/>
+    <w:link w:val="Ttulo9Car"/>
     <w:qFormat/>
     <w:rsid w:val="004A299B"/>
     <w:pPr>
@@ -3330,13 +3324,13 @@
       <w:lang w:eastAsia="fr-FR"/>
     </w:rPr>
   </w:style>
-  <w:style w:type="character" w:default="1" w:styleId="DefaultParagraphFont">
+  <w:style w:type="character" w:default="1" w:styleId="Fuentedeprrafopredeter">
     <w:name w:val="Default Paragraph Font"/>
     <w:uiPriority w:val="1"/>
     <w:semiHidden/>
     <w:unhideWhenUsed/>
   </w:style>
-  <w:style w:type="table" w:default="1" w:styleId="TableNormal">
+  <w:style w:type="table" w:default="1" w:styleId="Tablanormal">
     <w:name w:val="Normal Table"/>
     <w:uiPriority w:val="99"/>
     <w:semiHidden/>
@@ -3351,15 +3345,15 @@
       </w:tblCellMar>
     </w:tblPr>
   </w:style>
-  <w:style w:type="numbering" w:default="1" w:styleId="NoList">
+  <w:style w:type="numbering" w:default="1" w:styleId="Sinlista">
     <w:name w:val="No List"/>
     <w:uiPriority w:val="99"/>
     <w:semiHidden/>
     <w:unhideWhenUsed/>
   </w:style>
-  <w:style w:type="character" w:styleId="Strong">
+  <w:style w:type="character" w:styleId="Textoennegrita">
     <w:name w:val="Strong"/>
-    <w:basedOn w:val="DefaultParagraphFont"/>
+    <w:basedOn w:val="Fuentedeprrafopredeter"/>
     <w:uiPriority w:val="22"/>
     <w:qFormat/>
     <w:rsid w:val="00555A7C"/>
@@ -3368,9 +3362,9 @@
       <w:bCs/>
     </w:rPr>
   </w:style>
-  <w:style w:type="table" w:styleId="GridTable4">
+  <w:style w:type="table" w:styleId="Tabladecuadrcula4">
     <w:name w:val="Grid Table 4"/>
-    <w:basedOn w:val="TableNormal"/>
+    <w:basedOn w:val="Tablanormal"/>
     <w:uiPriority w:val="49"/>
     <w:rsid w:val="00555A7C"/>
     <w:pPr>
@@ -3444,9 +3438,9 @@
       </w:tcPr>
     </w:tblStylePr>
   </w:style>
-  <w:style w:type="table" w:styleId="TableGrid">
+  <w:style w:type="table" w:styleId="Tablaconcuadrcula">
     <w:name w:val="Table Grid"/>
-    <w:basedOn w:val="TableNormal"/>
+    <w:basedOn w:val="Tablanormal"/>
     <w:uiPriority w:val="39"/>
     <w:rsid w:val="00555A7C"/>
     <w:pPr>
@@ -3463,10 +3457,10 @@
       </w:tblBorders>
     </w:tblPr>
   </w:style>
-  <w:style w:type="paragraph" w:styleId="Header">
+  <w:style w:type="paragraph" w:styleId="Encabezado">
     <w:name w:val="header"/>
     <w:basedOn w:val="Normal"/>
-    <w:link w:val="HeaderChar"/>
+    <w:link w:val="EncabezadoCar"/>
     <w:uiPriority w:val="99"/>
     <w:unhideWhenUsed/>
     <w:rsid w:val="007E6F1B"/>
@@ -3478,20 +3472,20 @@
       <w:spacing w:after="0" w:line="240" w:lineRule="auto"/>
     </w:pPr>
   </w:style>
-  <w:style w:type="character" w:customStyle="1" w:styleId="HeaderChar">
-    <w:name w:val="Header Char"/>
-    <w:basedOn w:val="DefaultParagraphFont"/>
-    <w:link w:val="Header"/>
+  <w:style w:type="character" w:customStyle="1" w:styleId="EncabezadoCar">
+    <w:name w:val="Encabezado Car"/>
+    <w:basedOn w:val="Fuentedeprrafopredeter"/>
+    <w:link w:val="Encabezado"/>
     <w:uiPriority w:val="99"/>
     <w:rsid w:val="007E6F1B"/>
     <w:rPr>
       <w:lang w:val="en-US"/>
     </w:rPr>
   </w:style>
-  <w:style w:type="paragraph" w:styleId="Footer">
+  <w:style w:type="paragraph" w:styleId="Piedepgina">
     <w:name w:val="footer"/>
     <w:basedOn w:val="Normal"/>
-    <w:link w:val="FooterChar"/>
+    <w:link w:val="PiedepginaCar"/>
     <w:uiPriority w:val="99"/>
     <w:unhideWhenUsed/>
     <w:rsid w:val="007E6F1B"/>
@@ -3503,17 +3497,17 @@
       <w:spacing w:after="0" w:line="240" w:lineRule="auto"/>
     </w:pPr>
   </w:style>
-  <w:style w:type="character" w:customStyle="1" w:styleId="FooterChar">
-    <w:name w:val="Footer Char"/>
-    <w:basedOn w:val="DefaultParagraphFont"/>
-    <w:link w:val="Footer"/>
+  <w:style w:type="character" w:customStyle="1" w:styleId="PiedepginaCar">
+    <w:name w:val="Pie de página Car"/>
+    <w:basedOn w:val="Fuentedeprrafopredeter"/>
+    <w:link w:val="Piedepgina"/>
     <w:uiPriority w:val="99"/>
     <w:rsid w:val="007E6F1B"/>
     <w:rPr>
       <w:lang w:val="en-US"/>
     </w:rPr>
   </w:style>
-  <w:style w:type="character" w:styleId="Hyperlink">
+  <w:style w:type="character" w:styleId="Hipervnculo">
     <w:name w:val="Hyperlink"/>
     <w:rsid w:val="007E6F1B"/>
     <w:rPr>
@@ -3521,10 +3515,10 @@
       <w:u w:val="single"/>
     </w:rPr>
   </w:style>
-  <w:style w:type="character" w:customStyle="1" w:styleId="Heading1Char">
-    <w:name w:val="Heading 1 Char"/>
-    <w:basedOn w:val="DefaultParagraphFont"/>
-    <w:link w:val="Heading1"/>
+  <w:style w:type="character" w:customStyle="1" w:styleId="Ttulo1Car">
+    <w:name w:val="Título 1 Car"/>
+    <w:basedOn w:val="Fuentedeprrafopredeter"/>
+    <w:link w:val="Ttulo1"/>
     <w:rsid w:val="004A299B"/>
     <w:rPr>
       <w:rFonts w:ascii="Cambria" w:eastAsia="Times New Roman" w:hAnsi="Cambria" w:cs="Arial"/>
@@ -3536,10 +3530,10 @@
       <w:lang w:val="en-US" w:eastAsia="fr-FR"/>
     </w:rPr>
   </w:style>
-  <w:style w:type="character" w:customStyle="1" w:styleId="Heading2Char">
-    <w:name w:val="Heading 2 Char"/>
-    <w:basedOn w:val="DefaultParagraphFont"/>
-    <w:link w:val="Heading2"/>
+  <w:style w:type="character" w:customStyle="1" w:styleId="Ttulo2Car">
+    <w:name w:val="Título 2 Car"/>
+    <w:basedOn w:val="Fuentedeprrafopredeter"/>
+    <w:link w:val="Ttulo2"/>
     <w:rsid w:val="004A299B"/>
     <w:rPr>
       <w:rFonts w:ascii="Cambria" w:eastAsia="Times New Roman" w:hAnsi="Cambria" w:cs="Arial"/>
@@ -3551,10 +3545,10 @@
       <w:lang w:val="en-US" w:eastAsia="fr-FR"/>
     </w:rPr>
   </w:style>
-  <w:style w:type="character" w:customStyle="1" w:styleId="Heading3Char">
-    <w:name w:val="Heading 3 Char"/>
-    <w:basedOn w:val="DefaultParagraphFont"/>
-    <w:link w:val="Heading3"/>
+  <w:style w:type="character" w:customStyle="1" w:styleId="Ttulo3Car">
+    <w:name w:val="Título 3 Car"/>
+    <w:basedOn w:val="Fuentedeprrafopredeter"/>
+    <w:link w:val="Ttulo3"/>
     <w:rsid w:val="004A299B"/>
     <w:rPr>
       <w:rFonts w:ascii="Cambria" w:eastAsia="Times New Roman" w:hAnsi="Cambria" w:cs="Arial"/>
@@ -3564,10 +3558,10 @@
       <w:lang w:val="en-US" w:eastAsia="fr-FR"/>
     </w:rPr>
   </w:style>
-  <w:style w:type="character" w:customStyle="1" w:styleId="Heading4Char">
-    <w:name w:val="Heading 4 Char"/>
-    <w:basedOn w:val="DefaultParagraphFont"/>
-    <w:link w:val="Heading4"/>
+  <w:style w:type="character" w:customStyle="1" w:styleId="Ttulo4Car">
+    <w:name w:val="Título 4 Car"/>
+    <w:basedOn w:val="Fuentedeprrafopredeter"/>
+    <w:link w:val="Ttulo4"/>
     <w:rsid w:val="004A299B"/>
     <w:rPr>
       <w:rFonts w:ascii="Cambria" w:eastAsia="Times New Roman" w:hAnsi="Cambria" w:cs="Times New Roman"/>
@@ -3577,10 +3571,10 @@
       <w:lang w:val="en-US" w:eastAsia="fr-FR"/>
     </w:rPr>
   </w:style>
-  <w:style w:type="character" w:customStyle="1" w:styleId="Heading5Char">
-    <w:name w:val="Heading 5 Char"/>
-    <w:basedOn w:val="DefaultParagraphFont"/>
-    <w:link w:val="Heading5"/>
+  <w:style w:type="character" w:customStyle="1" w:styleId="Ttulo5Car">
+    <w:name w:val="Título 5 Car"/>
+    <w:basedOn w:val="Fuentedeprrafopredeter"/>
+    <w:link w:val="Ttulo5"/>
     <w:rsid w:val="004A299B"/>
     <w:rPr>
       <w:rFonts w:ascii="Cambria" w:eastAsia="Times New Roman" w:hAnsi="Cambria" w:cs="Times New Roman"/>
@@ -3592,10 +3586,10 @@
       <w:lang w:val="en-US" w:eastAsia="fr-FR"/>
     </w:rPr>
   </w:style>
-  <w:style w:type="character" w:customStyle="1" w:styleId="Heading6Char">
-    <w:name w:val="Heading 6 Char"/>
-    <w:basedOn w:val="DefaultParagraphFont"/>
-    <w:link w:val="Heading6"/>
+  <w:style w:type="character" w:customStyle="1" w:styleId="Ttulo6Car">
+    <w:name w:val="Título 6 Car"/>
+    <w:basedOn w:val="Fuentedeprrafopredeter"/>
+    <w:link w:val="Ttulo6"/>
     <w:rsid w:val="004A299B"/>
     <w:rPr>
       <w:rFonts w:ascii="Cambria" w:eastAsia="Times New Roman" w:hAnsi="Cambria" w:cs="Times New Roman"/>
@@ -3604,10 +3598,10 @@
       <w:lang w:val="en-US" w:eastAsia="fr-FR"/>
     </w:rPr>
   </w:style>
-  <w:style w:type="character" w:customStyle="1" w:styleId="Heading7Char">
-    <w:name w:val="Heading 7 Char"/>
-    <w:basedOn w:val="DefaultParagraphFont"/>
-    <w:link w:val="Heading7"/>
+  <w:style w:type="character" w:customStyle="1" w:styleId="Ttulo7Car">
+    <w:name w:val="Título 7 Car"/>
+    <w:basedOn w:val="Fuentedeprrafopredeter"/>
+    <w:link w:val="Ttulo7"/>
     <w:rsid w:val="004A299B"/>
     <w:rPr>
       <w:rFonts w:ascii="Cambria" w:eastAsia="Times New Roman" w:hAnsi="Cambria" w:cs="Times New Roman"/>
@@ -3616,10 +3610,10 @@
       <w:lang w:val="en-US" w:eastAsia="fr-FR"/>
     </w:rPr>
   </w:style>
-  <w:style w:type="character" w:customStyle="1" w:styleId="Heading8Char">
-    <w:name w:val="Heading 8 Char"/>
-    <w:basedOn w:val="DefaultParagraphFont"/>
-    <w:link w:val="Heading8"/>
+  <w:style w:type="character" w:customStyle="1" w:styleId="Ttulo8Car">
+    <w:name w:val="Título 8 Car"/>
+    <w:basedOn w:val="Fuentedeprrafopredeter"/>
+    <w:link w:val="Ttulo8"/>
     <w:rsid w:val="004A299B"/>
     <w:rPr>
       <w:rFonts w:ascii="Cambria" w:eastAsia="Times New Roman" w:hAnsi="Cambria" w:cs="Times New Roman"/>
@@ -3630,21 +3624,21 @@
       <w:lang w:val="en-US" w:eastAsia="fr-FR"/>
     </w:rPr>
   </w:style>
-  <w:style w:type="character" w:customStyle="1" w:styleId="Heading9Char">
-    <w:name w:val="Heading 9 Char"/>
-    <w:basedOn w:val="DefaultParagraphFont"/>
-    <w:link w:val="Heading9"/>
+  <w:style w:type="character" w:customStyle="1" w:styleId="Ttulo9Car">
+    <w:name w:val="Título 9 Car"/>
+    <w:basedOn w:val="Fuentedeprrafopredeter"/>
+    <w:link w:val="Ttulo9"/>
     <w:rsid w:val="004A299B"/>
     <w:rPr>
       <w:rFonts w:ascii="Cambria" w:eastAsia="Times New Roman" w:hAnsi="Cambria" w:cs="Arial"/>
       <w:lang w:val="en-US" w:eastAsia="fr-FR"/>
     </w:rPr>
   </w:style>
-  <w:style w:type="paragraph" w:styleId="Title">
+  <w:style w:type="paragraph" w:styleId="Ttulo">
     <w:name w:val="Title"/>
     <w:basedOn w:val="Normal"/>
     <w:next w:val="Normal"/>
-    <w:link w:val="TitleChar"/>
+    <w:link w:val="TtuloCar"/>
     <w:uiPriority w:val="10"/>
     <w:qFormat/>
     <w:rsid w:val="00B56A30"/>
@@ -3660,10 +3654,10 @@
       <w:szCs w:val="56"/>
     </w:rPr>
   </w:style>
-  <w:style w:type="character" w:customStyle="1" w:styleId="TitleChar">
-    <w:name w:val="Title Char"/>
-    <w:basedOn w:val="DefaultParagraphFont"/>
-    <w:link w:val="Title"/>
+  <w:style w:type="character" w:customStyle="1" w:styleId="TtuloCar">
+    <w:name w:val="Título Car"/>
+    <w:basedOn w:val="Fuentedeprrafopredeter"/>
+    <w:link w:val="Ttulo"/>
     <w:uiPriority w:val="10"/>
     <w:rsid w:val="00B56A30"/>
     <w:rPr>
@@ -3675,9 +3669,9 @@
       <w:lang w:val="en-US"/>
     </w:rPr>
   </w:style>
-  <w:style w:type="character" w:styleId="UnresolvedMention">
+  <w:style w:type="character" w:styleId="Mencinsinresolver">
     <w:name w:val="Unresolved Mention"/>
-    <w:basedOn w:val="DefaultParagraphFont"/>
+    <w:basedOn w:val="Fuentedeprrafopredeter"/>
     <w:uiPriority w:val="99"/>
     <w:semiHidden/>
     <w:unhideWhenUsed/>

</xml_diff>